<commit_message>
add updated function problem set
</commit_message>
<xml_diff>
--- a/Chapter_06_functions/Functions in R Programming.docx
+++ b/Chapter_06_functions/Functions in R Programming.docx
@@ -237,15 +237,36 @@
       </w:r>
       <w:proofErr w:type="gramEnd"/>
       <w:r>
-        <w:t xml:space="preserve">), mean(), </w:t>
+        <w:t xml:space="preserve">), </w:t>
+      </w:r>
+      <w:proofErr w:type="gramStart"/>
+      <w:r>
+        <w:t>mean(</w:t>
+      </w:r>
+      <w:proofErr w:type="gramEnd"/>
+      <w:r>
+        <w:t xml:space="preserve">), </w:t>
       </w:r>
       <w:proofErr w:type="spellStart"/>
+      <w:proofErr w:type="gramStart"/>
       <w:r>
         <w:t>sd</w:t>
       </w:r>
       <w:proofErr w:type="spellEnd"/>
       <w:r>
-        <w:t>(), and length().</w:t>
+        <w:t>(</w:t>
+      </w:r>
+      <w:proofErr w:type="gramEnd"/>
+      <w:r>
+        <w:t xml:space="preserve">), and </w:t>
+      </w:r>
+      <w:proofErr w:type="gramStart"/>
+      <w:r>
+        <w:t>length(</w:t>
+      </w:r>
+      <w:proofErr w:type="gramEnd"/>
+      <w:r>
+        <w:t>).</w:t>
       </w:r>
     </w:p>
     <w:p>
@@ -370,7 +391,15 @@
       </w:r>
       <w:proofErr w:type="gramEnd"/>
       <w:r>
-        <w:t>4)  # Output: 16</w:t>
+        <w:t>4</w:t>
+      </w:r>
+      <w:proofErr w:type="gramStart"/>
+      <w:r>
+        <w:t>)  #</w:t>
+      </w:r>
+      <w:proofErr w:type="gramEnd"/>
+      <w:r>
+        <w:t xml:space="preserve"> Output: 16</w:t>
       </w:r>
     </w:p>
     <w:p>
@@ -507,7 +536,15 @@
       </w:r>
       <w:proofErr w:type="gramEnd"/>
       <w:r>
-        <w:t>3))  # Output: 9 (default power=2)</w:t>
+        <w:t>3</w:t>
+      </w:r>
+      <w:proofErr w:type="gramStart"/>
+      <w:r>
+        <w:t>))  #</w:t>
+      </w:r>
+      <w:proofErr w:type="gramEnd"/>
+      <w:r>
+        <w:t xml:space="preserve"> Output: 9 (default power=2)</w:t>
       </w:r>
     </w:p>
     <w:p>
@@ -518,11 +555,27 @@
       <w:proofErr w:type="spellStart"/>
       <w:proofErr w:type="gramEnd"/>
       <w:r>
-        <w:t>power_function</w:t>
+        <w:t>power_</w:t>
+      </w:r>
+      <w:proofErr w:type="gramStart"/>
+      <w:r>
+        <w:t>function</w:t>
       </w:r>
       <w:proofErr w:type="spellEnd"/>
       <w:r>
-        <w:t>(3, 3))  # Output: 27</w:t>
+        <w:t>(</w:t>
+      </w:r>
+      <w:proofErr w:type="gramEnd"/>
+      <w:r>
+        <w:t>3, 3</w:t>
+      </w:r>
+      <w:proofErr w:type="gramStart"/>
+      <w:r>
+        <w:t>))  #</w:t>
+      </w:r>
+      <w:proofErr w:type="gramEnd"/>
+      <w:r>
+        <w:t xml:space="preserve"> Output: 27</w:t>
       </w:r>
     </w:p>
     <w:p>
@@ -649,11 +702,11 @@
       </w:r>
       <w:proofErr w:type="spellEnd"/>
       <w:r>
-        <w:t>(</w:t>
+        <w:t>())  #</w:t>
       </w:r>
       <w:proofErr w:type="gramEnd"/>
       <w:r>
-        <w:t>))  # Output: 10</w:t>
+        <w:t xml:space="preserve"> Output: 10</w:t>
       </w:r>
     </w:p>
     <w:p>
@@ -742,11 +795,19 @@
       </w:r>
       <w:proofErr w:type="spellStart"/>
       <w:r>
-        <w:t>factorial_func</w:t>
+        <w:t>factorial_</w:t>
+      </w:r>
+      <w:proofErr w:type="gramStart"/>
+      <w:r>
+        <w:t>func</w:t>
       </w:r>
       <w:proofErr w:type="spellEnd"/>
       <w:r>
-        <w:t>(n - 1))</w:t>
+        <w:t>(</w:t>
+      </w:r>
+      <w:proofErr w:type="gramEnd"/>
+      <w:r>
+        <w:t>n - 1))</w:t>
       </w:r>
     </w:p>
     <w:p>
@@ -772,7 +833,15 @@
       </w:r>
       <w:proofErr w:type="gramEnd"/>
       <w:r>
-        <w:t>5))  # Output: 120</w:t>
+        <w:t>5</w:t>
+      </w:r>
+      <w:proofErr w:type="gramStart"/>
+      <w:r>
+        <w:t>))  #</w:t>
+      </w:r>
+      <w:proofErr w:type="gramEnd"/>
+      <w:r>
+        <w:t xml:space="preserve"> Output: 120</w:t>
       </w:r>
     </w:p>
     <w:p>
@@ -792,79 +861,2430 @@
     </w:p>
     <w:p>
       <w:pPr>
+        <w:pStyle w:val="ListParagraph"/>
         <w:numPr>
           <w:ilvl w:val="0"/>
-          <w:numId w:val="4"/>
+          <w:numId w:val="6"/>
         </w:numPr>
-      </w:pPr>
-      <w:r>
-        <w:rPr>
-          <w:b/>
-          <w:bCs/>
-        </w:rPr>
-        <w:t>Write a function in R that calculates the Fibonacci sequence up to a given number n.</w:t>
-      </w:r>
-    </w:p>
-    <w:p>
-      <w:pPr>
+        <w:ind w:hanging="720"/>
+      </w:pPr>
+      <w:r>
+        <w:t>Write a function to calculate the Fibonacci sequence up to a given number n.</w:t>
+      </w:r>
+    </w:p>
+    <w:tbl>
+      <w:tblPr>
+        <w:tblStyle w:val="TableGrid"/>
+        <w:tblW w:w="0" w:type="auto"/>
+        <w:tblLook w:val="04A0" w:firstRow="1" w:lastRow="0" w:firstColumn="1" w:lastColumn="0" w:noHBand="0" w:noVBand="1"/>
+      </w:tblPr>
+      <w:tblGrid>
+        <w:gridCol w:w="9016"/>
+      </w:tblGrid>
+      <w:tr>
+        <w:tc>
+          <w:tcPr>
+            <w:tcW w:w="9016" w:type="dxa"/>
+          </w:tcPr>
+          <w:p>
+            <w:pPr>
+              <w:ind w:left="360"/>
+            </w:pPr>
+            <w:proofErr w:type="spellStart"/>
+            <w:r>
+              <w:t>fibonacci_sequence</w:t>
+            </w:r>
+            <w:proofErr w:type="spellEnd"/>
+            <w:r>
+              <w:t xml:space="preserve"> &lt;- function(n) {</w:t>
+            </w:r>
+          </w:p>
+          <w:p>
+            <w:pPr>
+              <w:ind w:left="360"/>
+            </w:pPr>
+            <w:r>
+              <w:t xml:space="preserve">  if (n &lt; 0) </w:t>
+            </w:r>
+            <w:proofErr w:type="gramStart"/>
+            <w:r>
+              <w:t>return(</w:t>
+            </w:r>
+            <w:proofErr w:type="gramEnd"/>
+            <w:r>
+              <w:t>"Input must be a non-negative integer")</w:t>
+            </w:r>
+          </w:p>
+          <w:p>
+            <w:pPr>
+              <w:ind w:left="360"/>
+            </w:pPr>
+            <w:r>
+              <w:t xml:space="preserve">  fib &lt;- </w:t>
+            </w:r>
+            <w:proofErr w:type="gramStart"/>
+            <w:r>
+              <w:t>c(</w:t>
+            </w:r>
+            <w:proofErr w:type="gramEnd"/>
+            <w:r>
+              <w:t>0, 1)</w:t>
+            </w:r>
+          </w:p>
+          <w:p>
+            <w:pPr>
+              <w:ind w:left="360"/>
+            </w:pPr>
+            <w:r>
+              <w:t xml:space="preserve">  while (TRUE) {</w:t>
+            </w:r>
+          </w:p>
+          <w:p>
+            <w:pPr>
+              <w:ind w:left="360"/>
+            </w:pPr>
+            <w:r>
+              <w:t xml:space="preserve">    </w:t>
+            </w:r>
+            <w:proofErr w:type="spellStart"/>
+            <w:r>
+              <w:t>next_fib</w:t>
+            </w:r>
+            <w:proofErr w:type="spellEnd"/>
+            <w:r>
+              <w:t xml:space="preserve"> &lt;- </w:t>
+            </w:r>
+            <w:proofErr w:type="gramStart"/>
+            <w:r>
+              <w:t>sum(tail(</w:t>
+            </w:r>
+            <w:proofErr w:type="gramEnd"/>
+            <w:r>
+              <w:t>fib, 2))</w:t>
+            </w:r>
+          </w:p>
+          <w:p>
+            <w:pPr>
+              <w:ind w:left="360"/>
+            </w:pPr>
+            <w:r>
+              <w:t xml:space="preserve">    if (</w:t>
+            </w:r>
+            <w:proofErr w:type="spellStart"/>
+            <w:r>
+              <w:t>next_fib</w:t>
+            </w:r>
+            <w:proofErr w:type="spellEnd"/>
+            <w:r>
+              <w:t xml:space="preserve"> &gt; n) break</w:t>
+            </w:r>
+          </w:p>
+          <w:p>
+            <w:pPr>
+              <w:ind w:left="360"/>
+            </w:pPr>
+            <w:r>
+              <w:t xml:space="preserve">    fib &lt;- </w:t>
+            </w:r>
+            <w:proofErr w:type="gramStart"/>
+            <w:r>
+              <w:t>c(</w:t>
+            </w:r>
+            <w:proofErr w:type="gramEnd"/>
+            <w:r>
+              <w:t xml:space="preserve">fib, </w:t>
+            </w:r>
+            <w:proofErr w:type="spellStart"/>
+            <w:r>
+              <w:t>next_fib</w:t>
+            </w:r>
+            <w:proofErr w:type="spellEnd"/>
+            <w:r>
+              <w:t>)</w:t>
+            </w:r>
+          </w:p>
+          <w:p>
+            <w:pPr>
+              <w:ind w:left="360"/>
+            </w:pPr>
+            <w:r>
+              <w:t xml:space="preserve">  }</w:t>
+            </w:r>
+          </w:p>
+          <w:p>
+            <w:pPr>
+              <w:ind w:left="360"/>
+            </w:pPr>
+            <w:r>
+              <w:t xml:space="preserve">  return(fib)</w:t>
+            </w:r>
+          </w:p>
+          <w:p>
+            <w:pPr>
+              <w:ind w:left="360"/>
+            </w:pPr>
+            <w:r>
+              <w:t>}</w:t>
+            </w:r>
+          </w:p>
+          <w:p>
+            <w:pPr>
+              <w:ind w:left="360"/>
+            </w:pPr>
+          </w:p>
+          <w:p>
+            <w:pPr>
+              <w:ind w:left="360"/>
+            </w:pPr>
+            <w:r>
+              <w:t># Example</w:t>
+            </w:r>
+          </w:p>
+          <w:p>
+            <w:pPr>
+              <w:ind w:left="360"/>
+            </w:pPr>
+            <w:r>
+              <w:t>print(</w:t>
+            </w:r>
+            <w:proofErr w:type="spellStart"/>
+            <w:r>
+              <w:t>fibonacci_</w:t>
+            </w:r>
+            <w:proofErr w:type="gramStart"/>
+            <w:r>
+              <w:t>sequence</w:t>
+            </w:r>
+            <w:proofErr w:type="spellEnd"/>
+            <w:r>
+              <w:t>(</w:t>
+            </w:r>
+            <w:proofErr w:type="gramEnd"/>
+            <w:r>
+              <w:t>20))</w:t>
+            </w:r>
+          </w:p>
+        </w:tc>
+      </w:tr>
+    </w:tbl>
+    <w:p/>
+    <w:p>
+      <w:pPr>
+        <w:pStyle w:val="ListParagraph"/>
         <w:numPr>
           <w:ilvl w:val="0"/>
-          <w:numId w:val="4"/>
+          <w:numId w:val="6"/>
         </w:numPr>
-      </w:pPr>
-      <w:r>
-        <w:rPr>
-          <w:b/>
-          <w:bCs/>
-        </w:rPr>
-        <w:t>Create a function that takes a vector and returns the sum of its squares.</w:t>
-      </w:r>
-    </w:p>
-    <w:p>
-      <w:pPr>
+        <w:ind w:hanging="720"/>
+      </w:pPr>
+      <w:r>
+        <w:t>Create a function that takes a numeric vector and returns the sum of its squares.</w:t>
+      </w:r>
+    </w:p>
+    <w:tbl>
+      <w:tblPr>
+        <w:tblStyle w:val="TableGrid"/>
+        <w:tblW w:w="0" w:type="auto"/>
+        <w:tblLook w:val="04A0" w:firstRow="1" w:lastRow="0" w:firstColumn="1" w:lastColumn="0" w:noHBand="0" w:noVBand="1"/>
+      </w:tblPr>
+      <w:tblGrid>
+        <w:gridCol w:w="9016"/>
+      </w:tblGrid>
+      <w:tr>
+        <w:tc>
+          <w:tcPr>
+            <w:tcW w:w="9016" w:type="dxa"/>
+          </w:tcPr>
+          <w:p>
+            <w:pPr>
+              <w:ind w:left="360"/>
+            </w:pPr>
+            <w:proofErr w:type="spellStart"/>
+            <w:r>
+              <w:lastRenderedPageBreak/>
+              <w:t>sum_of_squares</w:t>
+            </w:r>
+            <w:proofErr w:type="spellEnd"/>
+            <w:r>
+              <w:t xml:space="preserve"> &lt;- function(</w:t>
+            </w:r>
+            <w:proofErr w:type="spellStart"/>
+            <w:r>
+              <w:t>vec</w:t>
+            </w:r>
+            <w:proofErr w:type="spellEnd"/>
+            <w:r>
+              <w:t>) {</w:t>
+            </w:r>
+          </w:p>
+          <w:p>
+            <w:pPr>
+              <w:ind w:left="360"/>
+            </w:pPr>
+            <w:r>
+              <w:t xml:space="preserve">  return(sum(vec^2))</w:t>
+            </w:r>
+          </w:p>
+          <w:p>
+            <w:pPr>
+              <w:ind w:left="360"/>
+            </w:pPr>
+            <w:r>
+              <w:t>}</w:t>
+            </w:r>
+          </w:p>
+          <w:p>
+            <w:pPr>
+              <w:ind w:left="360"/>
+            </w:pPr>
+          </w:p>
+          <w:p>
+            <w:pPr>
+              <w:ind w:left="360"/>
+            </w:pPr>
+            <w:r>
+              <w:t># Example</w:t>
+            </w:r>
+          </w:p>
+          <w:p>
+            <w:pPr>
+              <w:ind w:left="360"/>
+            </w:pPr>
+            <w:proofErr w:type="gramStart"/>
+            <w:r>
+              <w:t>print(</w:t>
+            </w:r>
+            <w:proofErr w:type="spellStart"/>
+            <w:proofErr w:type="gramEnd"/>
+            <w:r>
+              <w:t>sum_of_</w:t>
+            </w:r>
+            <w:proofErr w:type="gramStart"/>
+            <w:r>
+              <w:t>squares</w:t>
+            </w:r>
+            <w:proofErr w:type="spellEnd"/>
+            <w:r>
+              <w:t>(c(</w:t>
+            </w:r>
+            <w:proofErr w:type="gramEnd"/>
+            <w:r>
+              <w:t>1, 2, 3)))</w:t>
+            </w:r>
+          </w:p>
+        </w:tc>
+      </w:tr>
+    </w:tbl>
+    <w:p/>
+    <w:p>
+      <w:pPr>
+        <w:pStyle w:val="ListParagraph"/>
         <w:numPr>
           <w:ilvl w:val="0"/>
-          <w:numId w:val="4"/>
+          <w:numId w:val="6"/>
         </w:numPr>
-      </w:pPr>
-      <w:r>
-        <w:rPr>
-          <w:b/>
-          <w:bCs/>
-        </w:rPr>
-        <w:t>Write a function that checks if a number is prime.</w:t>
-      </w:r>
-    </w:p>
-    <w:p>
-      <w:pPr>
+        <w:ind w:hanging="720"/>
+      </w:pPr>
+      <w:r>
+        <w:t>Write a function that checks whether a number is prime.</w:t>
+      </w:r>
+    </w:p>
+    <w:tbl>
+      <w:tblPr>
+        <w:tblStyle w:val="TableGrid"/>
+        <w:tblW w:w="0" w:type="auto"/>
+        <w:tblLook w:val="04A0" w:firstRow="1" w:lastRow="0" w:firstColumn="1" w:lastColumn="0" w:noHBand="0" w:noVBand="1"/>
+      </w:tblPr>
+      <w:tblGrid>
+        <w:gridCol w:w="9016"/>
+      </w:tblGrid>
+      <w:tr>
+        <w:tc>
+          <w:tcPr>
+            <w:tcW w:w="9016" w:type="dxa"/>
+          </w:tcPr>
+          <w:p>
+            <w:pPr>
+              <w:ind w:left="360"/>
+            </w:pPr>
+            <w:proofErr w:type="spellStart"/>
+            <w:r>
+              <w:t>is_prime</w:t>
+            </w:r>
+            <w:proofErr w:type="spellEnd"/>
+            <w:r>
+              <w:t xml:space="preserve"> &lt;- function(num) {</w:t>
+            </w:r>
+          </w:p>
+          <w:p>
+            <w:pPr>
+              <w:ind w:left="360"/>
+            </w:pPr>
+            <w:r>
+              <w:t xml:space="preserve">  if (num &lt;= 1) </w:t>
+            </w:r>
+            <w:proofErr w:type="gramStart"/>
+            <w:r>
+              <w:t>return(</w:t>
+            </w:r>
+            <w:proofErr w:type="gramEnd"/>
+            <w:r>
+              <w:t>FALSE)</w:t>
+            </w:r>
+          </w:p>
+          <w:p>
+            <w:pPr>
+              <w:ind w:left="360"/>
+            </w:pPr>
+            <w:r>
+              <w:t xml:space="preserve">  for (</w:t>
+            </w:r>
+            <w:proofErr w:type="spellStart"/>
+            <w:r>
+              <w:t>i</w:t>
+            </w:r>
+            <w:proofErr w:type="spellEnd"/>
+            <w:r>
+              <w:t xml:space="preserve"> in </w:t>
+            </w:r>
+            <w:proofErr w:type="gramStart"/>
+            <w:r>
+              <w:t>2:sqrt</w:t>
+            </w:r>
+            <w:proofErr w:type="gramEnd"/>
+            <w:r>
+              <w:t>(num)) {</w:t>
+            </w:r>
+          </w:p>
+          <w:p>
+            <w:pPr>
+              <w:ind w:left="360"/>
+            </w:pPr>
+            <w:r>
+              <w:t xml:space="preserve">    if (num %% </w:t>
+            </w:r>
+            <w:proofErr w:type="spellStart"/>
+            <w:r>
+              <w:t>i</w:t>
+            </w:r>
+            <w:proofErr w:type="spellEnd"/>
+            <w:r>
+              <w:t xml:space="preserve"> == 0) </w:t>
+            </w:r>
+            <w:proofErr w:type="gramStart"/>
+            <w:r>
+              <w:t>return(</w:t>
+            </w:r>
+            <w:proofErr w:type="gramEnd"/>
+            <w:r>
+              <w:t>FALSE)</w:t>
+            </w:r>
+          </w:p>
+          <w:p>
+            <w:pPr>
+              <w:ind w:left="360"/>
+            </w:pPr>
+            <w:r>
+              <w:t xml:space="preserve">  }</w:t>
+            </w:r>
+          </w:p>
+          <w:p>
+            <w:pPr>
+              <w:ind w:left="360"/>
+            </w:pPr>
+            <w:r>
+              <w:t xml:space="preserve">  </w:t>
+            </w:r>
+            <w:proofErr w:type="gramStart"/>
+            <w:r>
+              <w:t>return(</w:t>
+            </w:r>
+            <w:proofErr w:type="gramEnd"/>
+            <w:r>
+              <w:t>TRUE)</w:t>
+            </w:r>
+          </w:p>
+          <w:p>
+            <w:pPr>
+              <w:ind w:left="360"/>
+            </w:pPr>
+            <w:r>
+              <w:t>}</w:t>
+            </w:r>
+          </w:p>
+          <w:p>
+            <w:pPr>
+              <w:ind w:left="360"/>
+            </w:pPr>
+          </w:p>
+          <w:p>
+            <w:pPr>
+              <w:ind w:left="360"/>
+            </w:pPr>
+            <w:r>
+              <w:t># Example</w:t>
+            </w:r>
+          </w:p>
+          <w:p>
+            <w:pPr>
+              <w:ind w:left="360"/>
+            </w:pPr>
+            <w:r>
+              <w:t>print(</w:t>
+            </w:r>
+            <w:proofErr w:type="spellStart"/>
+            <w:r>
+              <w:t>is_</w:t>
+            </w:r>
+            <w:proofErr w:type="gramStart"/>
+            <w:r>
+              <w:t>prime</w:t>
+            </w:r>
+            <w:proofErr w:type="spellEnd"/>
+            <w:r>
+              <w:t>(</w:t>
+            </w:r>
+            <w:proofErr w:type="gramEnd"/>
+            <w:r>
+              <w:t>17</w:t>
+            </w:r>
+            <w:proofErr w:type="gramStart"/>
+            <w:r>
+              <w:t>))  #</w:t>
+            </w:r>
+            <w:proofErr w:type="gramEnd"/>
+            <w:r>
+              <w:t xml:space="preserve"> TRUE</w:t>
+            </w:r>
+          </w:p>
+          <w:p>
+            <w:pPr>
+              <w:ind w:left="360"/>
+            </w:pPr>
+            <w:r>
+              <w:t>print(</w:t>
+            </w:r>
+            <w:proofErr w:type="spellStart"/>
+            <w:r>
+              <w:t>is_</w:t>
+            </w:r>
+            <w:proofErr w:type="gramStart"/>
+            <w:r>
+              <w:t>prime</w:t>
+            </w:r>
+            <w:proofErr w:type="spellEnd"/>
+            <w:r>
+              <w:t>(</w:t>
+            </w:r>
+            <w:proofErr w:type="gramEnd"/>
+            <w:r>
+              <w:t>18</w:t>
+            </w:r>
+            <w:proofErr w:type="gramStart"/>
+            <w:r>
+              <w:t>))  #</w:t>
+            </w:r>
+            <w:proofErr w:type="gramEnd"/>
+            <w:r>
+              <w:t xml:space="preserve"> FALSE</w:t>
+            </w:r>
+          </w:p>
+        </w:tc>
+      </w:tr>
+    </w:tbl>
+    <w:p/>
+    <w:p>
+      <w:pPr>
+        <w:pStyle w:val="ListParagraph"/>
         <w:numPr>
           <w:ilvl w:val="0"/>
-          <w:numId w:val="4"/>
+          <w:numId w:val="6"/>
         </w:numPr>
-      </w:pPr>
-      <w:r>
-        <w:rPr>
-          <w:b/>
-          <w:bCs/>
-        </w:rPr>
-        <w:t>Implement a function that normalizes a numeric vector (scales values between 0 and 1).</w:t>
-      </w:r>
-    </w:p>
-    <w:p>
-      <w:pPr>
+        <w:ind w:hanging="720"/>
+      </w:pPr>
+      <w:r>
+        <w:t>Implement a function to normalize a numeric vector (scale values between 0 and 1).</w:t>
+      </w:r>
+    </w:p>
+    <w:tbl>
+      <w:tblPr>
+        <w:tblStyle w:val="TableGrid"/>
+        <w:tblW w:w="0" w:type="auto"/>
+        <w:tblLook w:val="04A0" w:firstRow="1" w:lastRow="0" w:firstColumn="1" w:lastColumn="0" w:noHBand="0" w:noVBand="1"/>
+      </w:tblPr>
+      <w:tblGrid>
+        <w:gridCol w:w="9016"/>
+      </w:tblGrid>
+      <w:tr>
+        <w:tc>
+          <w:tcPr>
+            <w:tcW w:w="9016" w:type="dxa"/>
+          </w:tcPr>
+          <w:p>
+            <w:pPr>
+              <w:ind w:left="360"/>
+            </w:pPr>
+            <w:proofErr w:type="spellStart"/>
+            <w:r>
+              <w:t>normalize_vector</w:t>
+            </w:r>
+            <w:proofErr w:type="spellEnd"/>
+            <w:r>
+              <w:t xml:space="preserve"> &lt;- function(</w:t>
+            </w:r>
+            <w:proofErr w:type="spellStart"/>
+            <w:r>
+              <w:t>vec</w:t>
+            </w:r>
+            <w:proofErr w:type="spellEnd"/>
+            <w:r>
+              <w:t>) {</w:t>
+            </w:r>
+          </w:p>
+          <w:p>
+            <w:pPr>
+              <w:ind w:left="360"/>
+            </w:pPr>
+            <w:r>
+              <w:t xml:space="preserve">  </w:t>
+            </w:r>
+            <w:proofErr w:type="gramStart"/>
+            <w:r>
+              <w:t>return(</w:t>
+            </w:r>
+            <w:proofErr w:type="gramEnd"/>
+            <w:r>
+              <w:t>(</w:t>
+            </w:r>
+            <w:proofErr w:type="spellStart"/>
+            <w:r>
+              <w:t>vec</w:t>
+            </w:r>
+            <w:proofErr w:type="spellEnd"/>
+            <w:r>
+              <w:t xml:space="preserve"> - min(</w:t>
+            </w:r>
+            <w:proofErr w:type="spellStart"/>
+            <w:r>
+              <w:t>vec</w:t>
+            </w:r>
+            <w:proofErr w:type="spellEnd"/>
+            <w:r>
+              <w:t>)) / (max(</w:t>
+            </w:r>
+            <w:proofErr w:type="spellStart"/>
+            <w:r>
+              <w:t>vec</w:t>
+            </w:r>
+            <w:proofErr w:type="spellEnd"/>
+            <w:r>
+              <w:t>) - min(</w:t>
+            </w:r>
+            <w:proofErr w:type="spellStart"/>
+            <w:r>
+              <w:t>vec</w:t>
+            </w:r>
+            <w:proofErr w:type="spellEnd"/>
+            <w:r>
+              <w:t>)))</w:t>
+            </w:r>
+          </w:p>
+          <w:p>
+            <w:pPr>
+              <w:ind w:left="360"/>
+            </w:pPr>
+            <w:r>
+              <w:t>}</w:t>
+            </w:r>
+          </w:p>
+          <w:p>
+            <w:pPr>
+              <w:ind w:left="360"/>
+            </w:pPr>
+          </w:p>
+          <w:p>
+            <w:pPr>
+              <w:ind w:left="360"/>
+            </w:pPr>
+            <w:r>
+              <w:t># Example</w:t>
+            </w:r>
+          </w:p>
+          <w:p>
+            <w:pPr>
+              <w:ind w:left="360"/>
+            </w:pPr>
+            <w:proofErr w:type="gramStart"/>
+            <w:r>
+              <w:t>print(</w:t>
+            </w:r>
+            <w:proofErr w:type="spellStart"/>
+            <w:proofErr w:type="gramEnd"/>
+            <w:r>
+              <w:t>normalize_</w:t>
+            </w:r>
+            <w:proofErr w:type="gramStart"/>
+            <w:r>
+              <w:t>vector</w:t>
+            </w:r>
+            <w:proofErr w:type="spellEnd"/>
+            <w:r>
+              <w:t>(c(</w:t>
+            </w:r>
+            <w:proofErr w:type="gramEnd"/>
+            <w:r>
+              <w:t>10, 20, 30, 40, 50)))</w:t>
+            </w:r>
+          </w:p>
+        </w:tc>
+      </w:tr>
+    </w:tbl>
+    <w:p/>
+    <w:p>
+      <w:pPr>
+        <w:pStyle w:val="ListParagraph"/>
         <w:numPr>
           <w:ilvl w:val="0"/>
-          <w:numId w:val="4"/>
+          <w:numId w:val="6"/>
         </w:numPr>
-      </w:pPr>
-      <w:r>
-        <w:rPr>
-          <w:b/>
-          <w:bCs/>
-        </w:rPr>
+        <w:ind w:hanging="720"/>
+      </w:pPr>
+      <w:r>
         <w:t>Write a recursive function to compute the greatest common divisor (GCD) of two numbers.</w:t>
       </w:r>
     </w:p>
+    <w:tbl>
+      <w:tblPr>
+        <w:tblStyle w:val="TableGrid"/>
+        <w:tblW w:w="0" w:type="auto"/>
+        <w:tblLook w:val="04A0" w:firstRow="1" w:lastRow="0" w:firstColumn="1" w:lastColumn="0" w:noHBand="0" w:noVBand="1"/>
+      </w:tblPr>
+      <w:tblGrid>
+        <w:gridCol w:w="9016"/>
+      </w:tblGrid>
+      <w:tr>
+        <w:tc>
+          <w:tcPr>
+            <w:tcW w:w="9016" w:type="dxa"/>
+          </w:tcPr>
+          <w:p>
+            <w:pPr>
+              <w:ind w:left="360"/>
+            </w:pPr>
+            <w:proofErr w:type="spellStart"/>
+            <w:r>
+              <w:t>gcd</w:t>
+            </w:r>
+            <w:proofErr w:type="spellEnd"/>
+            <w:r>
+              <w:t xml:space="preserve"> &lt;- </w:t>
+            </w:r>
+            <w:proofErr w:type="gramStart"/>
+            <w:r>
+              <w:t>function(</w:t>
+            </w:r>
+            <w:proofErr w:type="gramEnd"/>
+            <w:r>
+              <w:t>a, b) {</w:t>
+            </w:r>
+          </w:p>
+          <w:p>
+            <w:pPr>
+              <w:ind w:left="360"/>
+            </w:pPr>
+            <w:r>
+              <w:t xml:space="preserve">  if (b == 0) return(a)</w:t>
+            </w:r>
+          </w:p>
+          <w:p>
+            <w:pPr>
+              <w:ind w:left="360"/>
+            </w:pPr>
+            <w:r>
+              <w:t xml:space="preserve">  </w:t>
+            </w:r>
+            <w:proofErr w:type="gramStart"/>
+            <w:r>
+              <w:t>return(</w:t>
+            </w:r>
+            <w:proofErr w:type="spellStart"/>
+            <w:r>
+              <w:t>gcd</w:t>
+            </w:r>
+            <w:proofErr w:type="spellEnd"/>
+            <w:r>
+              <w:t>(</w:t>
+            </w:r>
+            <w:proofErr w:type="gramEnd"/>
+            <w:r>
+              <w:t>b, a %% b))</w:t>
+            </w:r>
+          </w:p>
+          <w:p>
+            <w:pPr>
+              <w:ind w:left="360"/>
+            </w:pPr>
+            <w:r>
+              <w:t>}</w:t>
+            </w:r>
+          </w:p>
+          <w:p>
+            <w:pPr>
+              <w:ind w:left="360"/>
+            </w:pPr>
+          </w:p>
+          <w:p>
+            <w:pPr>
+              <w:ind w:left="360"/>
+            </w:pPr>
+            <w:r>
+              <w:t># Example</w:t>
+            </w:r>
+          </w:p>
+          <w:p>
+            <w:pPr>
+              <w:ind w:left="360"/>
+            </w:pPr>
+            <w:proofErr w:type="gramStart"/>
+            <w:r>
+              <w:t>print(</w:t>
+            </w:r>
+            <w:proofErr w:type="spellStart"/>
+            <w:r>
+              <w:t>gcd</w:t>
+            </w:r>
+            <w:proofErr w:type="spellEnd"/>
+            <w:r>
+              <w:t>(</w:t>
+            </w:r>
+            <w:proofErr w:type="gramEnd"/>
+            <w:r>
+              <w:t>48, 18))</w:t>
+            </w:r>
+          </w:p>
+        </w:tc>
+      </w:tr>
+    </w:tbl>
+    <w:p/>
+    <w:p>
+      <w:pPr>
+        <w:pStyle w:val="ListParagraph"/>
+        <w:numPr>
+          <w:ilvl w:val="0"/>
+          <w:numId w:val="6"/>
+        </w:numPr>
+        <w:ind w:hanging="720"/>
+      </w:pPr>
+      <w:r>
+        <w:t>Write a function to count the number of vowels in a given string.</w:t>
+      </w:r>
+    </w:p>
+    <w:tbl>
+      <w:tblPr>
+        <w:tblStyle w:val="TableGrid"/>
+        <w:tblW w:w="0" w:type="auto"/>
+        <w:tblLook w:val="04A0" w:firstRow="1" w:lastRow="0" w:firstColumn="1" w:lastColumn="0" w:noHBand="0" w:noVBand="1"/>
+      </w:tblPr>
+      <w:tblGrid>
+        <w:gridCol w:w="9016"/>
+      </w:tblGrid>
+      <w:tr>
+        <w:tc>
+          <w:tcPr>
+            <w:tcW w:w="9016" w:type="dxa"/>
+          </w:tcPr>
+          <w:p>
+            <w:pPr>
+              <w:ind w:left="360"/>
+            </w:pPr>
+            <w:proofErr w:type="spellStart"/>
+            <w:r>
+              <w:t>count_vowels</w:t>
+            </w:r>
+            <w:proofErr w:type="spellEnd"/>
+            <w:r>
+              <w:t xml:space="preserve"> &lt;- function(s) {</w:t>
+            </w:r>
+          </w:p>
+          <w:p>
+            <w:pPr>
+              <w:ind w:left="360"/>
+            </w:pPr>
+            <w:r>
+              <w:t xml:space="preserve">  vowels &lt;- </w:t>
+            </w:r>
+            <w:proofErr w:type="gramStart"/>
+            <w:r>
+              <w:t>c(</w:t>
+            </w:r>
+            <w:proofErr w:type="gramEnd"/>
+            <w:r>
+              <w:t>'a', 'e', '</w:t>
+            </w:r>
+            <w:proofErr w:type="spellStart"/>
+            <w:r>
+              <w:t>i</w:t>
+            </w:r>
+            <w:proofErr w:type="spellEnd"/>
+            <w:r>
+              <w:t>', 'o', 'u', 'A', 'E', 'I', 'O', 'U')</w:t>
+            </w:r>
+          </w:p>
+          <w:p>
+            <w:pPr>
+              <w:ind w:left="360"/>
+            </w:pPr>
+            <w:r>
+              <w:t xml:space="preserve">  </w:t>
+            </w:r>
+            <w:proofErr w:type="spellStart"/>
+            <w:r>
+              <w:t>s_chars</w:t>
+            </w:r>
+            <w:proofErr w:type="spellEnd"/>
+            <w:r>
+              <w:t xml:space="preserve"> &lt;- </w:t>
+            </w:r>
+            <w:proofErr w:type="spellStart"/>
+            <w:proofErr w:type="gramStart"/>
+            <w:r>
+              <w:t>strsplit</w:t>
+            </w:r>
+            <w:proofErr w:type="spellEnd"/>
+            <w:r>
+              <w:t>(</w:t>
+            </w:r>
+            <w:proofErr w:type="gramEnd"/>
+            <w:r>
+              <w:t xml:space="preserve">s, </w:t>
+            </w:r>
+            <w:proofErr w:type="gramStart"/>
+            <w:r>
+              <w:t>NULL)[</w:t>
+            </w:r>
+            <w:proofErr w:type="gramEnd"/>
+            <w:r>
+              <w:t>[1]]</w:t>
+            </w:r>
+          </w:p>
+          <w:p>
+            <w:pPr>
+              <w:ind w:left="360"/>
+            </w:pPr>
+            <w:r>
+              <w:t xml:space="preserve">  </w:t>
+            </w:r>
+            <w:proofErr w:type="gramStart"/>
+            <w:r>
+              <w:t>return(sum(</w:t>
+            </w:r>
+            <w:proofErr w:type="spellStart"/>
+            <w:proofErr w:type="gramEnd"/>
+            <w:r>
+              <w:t>s_chars</w:t>
+            </w:r>
+            <w:proofErr w:type="spellEnd"/>
+            <w:r>
+              <w:t xml:space="preserve"> %in% vowels))</w:t>
+            </w:r>
+          </w:p>
+          <w:p>
+            <w:pPr>
+              <w:ind w:left="360"/>
+            </w:pPr>
+            <w:r>
+              <w:t>}</w:t>
+            </w:r>
+          </w:p>
+          <w:p>
+            <w:pPr>
+              <w:ind w:left="360"/>
+            </w:pPr>
+          </w:p>
+          <w:p>
+            <w:pPr>
+              <w:ind w:left="360"/>
+            </w:pPr>
+            <w:r>
+              <w:t># Example</w:t>
+            </w:r>
+          </w:p>
+          <w:p>
+            <w:pPr>
+              <w:ind w:left="360"/>
+            </w:pPr>
+            <w:proofErr w:type="gramStart"/>
+            <w:r>
+              <w:t>print(</w:t>
+            </w:r>
+            <w:proofErr w:type="spellStart"/>
+            <w:proofErr w:type="gramEnd"/>
+            <w:r>
+              <w:t>count_</w:t>
+            </w:r>
+            <w:proofErr w:type="gramStart"/>
+            <w:r>
+              <w:t>vowels</w:t>
+            </w:r>
+            <w:proofErr w:type="spellEnd"/>
+            <w:r>
+              <w:t>(</w:t>
+            </w:r>
+            <w:proofErr w:type="gramEnd"/>
+            <w:r>
+              <w:t>"Hello World"))</w:t>
+            </w:r>
+          </w:p>
+        </w:tc>
+      </w:tr>
+    </w:tbl>
+    <w:p/>
+    <w:p>
+      <w:pPr>
+        <w:pStyle w:val="ListParagraph"/>
+        <w:numPr>
+          <w:ilvl w:val="0"/>
+          <w:numId w:val="6"/>
+        </w:numPr>
+        <w:ind w:hanging="720"/>
+      </w:pPr>
+      <w:r>
+        <w:t>Create a function that reverses a character string.</w:t>
+      </w:r>
+    </w:p>
+    <w:tbl>
+      <w:tblPr>
+        <w:tblStyle w:val="TableGrid"/>
+        <w:tblW w:w="0" w:type="auto"/>
+        <w:tblLook w:val="04A0" w:firstRow="1" w:lastRow="0" w:firstColumn="1" w:lastColumn="0" w:noHBand="0" w:noVBand="1"/>
+      </w:tblPr>
+      <w:tblGrid>
+        <w:gridCol w:w="9016"/>
+      </w:tblGrid>
+      <w:tr>
+        <w:tc>
+          <w:tcPr>
+            <w:tcW w:w="9016" w:type="dxa"/>
+          </w:tcPr>
+          <w:p>
+            <w:pPr>
+              <w:ind w:left="360"/>
+            </w:pPr>
+            <w:proofErr w:type="spellStart"/>
+            <w:r>
+              <w:t>reverse_string</w:t>
+            </w:r>
+            <w:proofErr w:type="spellEnd"/>
+            <w:r>
+              <w:t xml:space="preserve"> &lt;- function(s) {</w:t>
+            </w:r>
+          </w:p>
+          <w:p>
+            <w:pPr>
+              <w:ind w:left="360"/>
+            </w:pPr>
+            <w:r>
+              <w:t xml:space="preserve">  </w:t>
+            </w:r>
+            <w:proofErr w:type="gramStart"/>
+            <w:r>
+              <w:t>return(paste(rev(</w:t>
+            </w:r>
+            <w:proofErr w:type="spellStart"/>
+            <w:r>
+              <w:t>strsplit</w:t>
+            </w:r>
+            <w:proofErr w:type="spellEnd"/>
+            <w:r>
+              <w:t>(</w:t>
+            </w:r>
+            <w:proofErr w:type="gramEnd"/>
+            <w:r>
+              <w:t xml:space="preserve">s, </w:t>
+            </w:r>
+            <w:proofErr w:type="gramStart"/>
+            <w:r>
+              <w:t>NULL)[</w:t>
+            </w:r>
+            <w:proofErr w:type="gramEnd"/>
+            <w:r>
+              <w:t>[1]]), collapse = ""))</w:t>
+            </w:r>
+          </w:p>
+          <w:p>
+            <w:pPr>
+              <w:ind w:left="360"/>
+            </w:pPr>
+            <w:r>
+              <w:t>}</w:t>
+            </w:r>
+          </w:p>
+          <w:p>
+            <w:pPr>
+              <w:ind w:left="360"/>
+            </w:pPr>
+          </w:p>
+          <w:p>
+            <w:pPr>
+              <w:ind w:left="360"/>
+            </w:pPr>
+            <w:r>
+              <w:lastRenderedPageBreak/>
+              <w:t># Example</w:t>
+            </w:r>
+          </w:p>
+          <w:p>
+            <w:pPr>
+              <w:ind w:left="360"/>
+            </w:pPr>
+            <w:proofErr w:type="gramStart"/>
+            <w:r>
+              <w:t>print(</w:t>
+            </w:r>
+            <w:proofErr w:type="spellStart"/>
+            <w:proofErr w:type="gramEnd"/>
+            <w:r>
+              <w:t>reverse_</w:t>
+            </w:r>
+            <w:proofErr w:type="gramStart"/>
+            <w:r>
+              <w:t>string</w:t>
+            </w:r>
+            <w:proofErr w:type="spellEnd"/>
+            <w:r>
+              <w:t>(</w:t>
+            </w:r>
+            <w:proofErr w:type="gramEnd"/>
+            <w:r>
+              <w:t>"R programming"))</w:t>
+            </w:r>
+          </w:p>
+        </w:tc>
+      </w:tr>
+    </w:tbl>
+    <w:p/>
+    <w:p>
+      <w:pPr>
+        <w:pStyle w:val="ListParagraph"/>
+        <w:numPr>
+          <w:ilvl w:val="0"/>
+          <w:numId w:val="6"/>
+        </w:numPr>
+        <w:ind w:hanging="720"/>
+      </w:pPr>
+      <w:r>
+        <w:t>Write a function that returns the factorial of a number using a loop (iterative approach).</w:t>
+      </w:r>
+    </w:p>
+    <w:tbl>
+      <w:tblPr>
+        <w:tblStyle w:val="TableGrid"/>
+        <w:tblW w:w="0" w:type="auto"/>
+        <w:tblLook w:val="04A0" w:firstRow="1" w:lastRow="0" w:firstColumn="1" w:lastColumn="0" w:noHBand="0" w:noVBand="1"/>
+      </w:tblPr>
+      <w:tblGrid>
+        <w:gridCol w:w="9016"/>
+      </w:tblGrid>
+      <w:tr>
+        <w:tc>
+          <w:tcPr>
+            <w:tcW w:w="9016" w:type="dxa"/>
+          </w:tcPr>
+          <w:p>
+            <w:pPr>
+              <w:ind w:left="360"/>
+            </w:pPr>
+            <w:proofErr w:type="spellStart"/>
+            <w:r>
+              <w:t>factorial_iter</w:t>
+            </w:r>
+            <w:proofErr w:type="spellEnd"/>
+            <w:r>
+              <w:t xml:space="preserve"> &lt;- function(n) {</w:t>
+            </w:r>
+          </w:p>
+          <w:p>
+            <w:pPr>
+              <w:ind w:left="360"/>
+            </w:pPr>
+            <w:r>
+              <w:t xml:space="preserve">  if (n == 0) </w:t>
+            </w:r>
+            <w:proofErr w:type="gramStart"/>
+            <w:r>
+              <w:t>return(</w:t>
+            </w:r>
+            <w:proofErr w:type="gramEnd"/>
+            <w:r>
+              <w:t>1)</w:t>
+            </w:r>
+          </w:p>
+          <w:p>
+            <w:pPr>
+              <w:ind w:left="360"/>
+            </w:pPr>
+            <w:r>
+              <w:t xml:space="preserve">  result &lt;- 1</w:t>
+            </w:r>
+          </w:p>
+          <w:p>
+            <w:pPr>
+              <w:ind w:left="360"/>
+            </w:pPr>
+            <w:r>
+              <w:t xml:space="preserve">  for (</w:t>
+            </w:r>
+            <w:proofErr w:type="spellStart"/>
+            <w:r>
+              <w:t>i</w:t>
+            </w:r>
+            <w:proofErr w:type="spellEnd"/>
+            <w:r>
+              <w:t xml:space="preserve"> in </w:t>
+            </w:r>
+            <w:proofErr w:type="gramStart"/>
+            <w:r>
+              <w:t>1:n</w:t>
+            </w:r>
+            <w:proofErr w:type="gramEnd"/>
+            <w:r>
+              <w:t>) {</w:t>
+            </w:r>
+          </w:p>
+          <w:p>
+            <w:pPr>
+              <w:ind w:left="360"/>
+            </w:pPr>
+            <w:r>
+              <w:t xml:space="preserve">    result &lt;- result * </w:t>
+            </w:r>
+            <w:proofErr w:type="spellStart"/>
+            <w:r>
+              <w:t>i</w:t>
+            </w:r>
+            <w:proofErr w:type="spellEnd"/>
+          </w:p>
+          <w:p>
+            <w:pPr>
+              <w:ind w:left="360"/>
+            </w:pPr>
+            <w:r>
+              <w:t xml:space="preserve">  }</w:t>
+            </w:r>
+          </w:p>
+          <w:p>
+            <w:pPr>
+              <w:ind w:left="360"/>
+            </w:pPr>
+            <w:r>
+              <w:t xml:space="preserve">  return(result)</w:t>
+            </w:r>
+          </w:p>
+          <w:p>
+            <w:pPr>
+              <w:ind w:left="360"/>
+            </w:pPr>
+            <w:r>
+              <w:t>}</w:t>
+            </w:r>
+          </w:p>
+          <w:p>
+            <w:pPr>
+              <w:ind w:left="360"/>
+            </w:pPr>
+          </w:p>
+          <w:p>
+            <w:pPr>
+              <w:ind w:left="360"/>
+            </w:pPr>
+            <w:r>
+              <w:t># Example</w:t>
+            </w:r>
+          </w:p>
+          <w:p>
+            <w:pPr>
+              <w:ind w:left="360"/>
+            </w:pPr>
+            <w:r>
+              <w:t>print(</w:t>
+            </w:r>
+            <w:proofErr w:type="spellStart"/>
+            <w:r>
+              <w:t>factorial_</w:t>
+            </w:r>
+            <w:proofErr w:type="gramStart"/>
+            <w:r>
+              <w:t>iter</w:t>
+            </w:r>
+            <w:proofErr w:type="spellEnd"/>
+            <w:r>
+              <w:t>(</w:t>
+            </w:r>
+            <w:proofErr w:type="gramEnd"/>
+            <w:r>
+              <w:t>5))</w:t>
+            </w:r>
+          </w:p>
+        </w:tc>
+      </w:tr>
+    </w:tbl>
+    <w:p/>
+    <w:p>
+      <w:pPr>
+        <w:pStyle w:val="ListParagraph"/>
+        <w:numPr>
+          <w:ilvl w:val="0"/>
+          <w:numId w:val="6"/>
+        </w:numPr>
+        <w:ind w:hanging="720"/>
+      </w:pPr>
+      <w:r>
+        <w:t xml:space="preserve">Implement a function to find the maximum value in a numeric vector without using built-in </w:t>
+      </w:r>
+      <w:proofErr w:type="gramStart"/>
+      <w:r>
+        <w:t>max(</w:t>
+      </w:r>
+      <w:proofErr w:type="gramEnd"/>
+      <w:r>
+        <w:t>).</w:t>
+      </w:r>
+    </w:p>
+    <w:tbl>
+      <w:tblPr>
+        <w:tblStyle w:val="TableGrid"/>
+        <w:tblW w:w="0" w:type="auto"/>
+        <w:tblLook w:val="04A0" w:firstRow="1" w:lastRow="0" w:firstColumn="1" w:lastColumn="0" w:noHBand="0" w:noVBand="1"/>
+      </w:tblPr>
+      <w:tblGrid>
+        <w:gridCol w:w="9016"/>
+      </w:tblGrid>
+      <w:tr>
+        <w:tc>
+          <w:tcPr>
+            <w:tcW w:w="9016" w:type="dxa"/>
+          </w:tcPr>
+          <w:p>
+            <w:pPr>
+              <w:ind w:left="360"/>
+            </w:pPr>
+            <w:proofErr w:type="spellStart"/>
+            <w:r>
+              <w:t>find_max</w:t>
+            </w:r>
+            <w:proofErr w:type="spellEnd"/>
+            <w:r>
+              <w:t xml:space="preserve"> &lt;- function(</w:t>
+            </w:r>
+            <w:proofErr w:type="spellStart"/>
+            <w:r>
+              <w:t>vec</w:t>
+            </w:r>
+            <w:proofErr w:type="spellEnd"/>
+            <w:r>
+              <w:t>) {</w:t>
+            </w:r>
+          </w:p>
+          <w:p>
+            <w:pPr>
+              <w:ind w:left="360"/>
+            </w:pPr>
+            <w:r>
+              <w:t xml:space="preserve">  </w:t>
+            </w:r>
+            <w:proofErr w:type="spellStart"/>
+            <w:r>
+              <w:t>max_val</w:t>
+            </w:r>
+            <w:proofErr w:type="spellEnd"/>
+            <w:r>
+              <w:t xml:space="preserve"> &lt;- </w:t>
+            </w:r>
+            <w:proofErr w:type="spellStart"/>
+            <w:proofErr w:type="gramStart"/>
+            <w:r>
+              <w:t>vec</w:t>
+            </w:r>
+            <w:proofErr w:type="spellEnd"/>
+            <w:r>
+              <w:t>[</w:t>
+            </w:r>
+            <w:proofErr w:type="gramEnd"/>
+            <w:r>
+              <w:t>1]</w:t>
+            </w:r>
+          </w:p>
+          <w:p>
+            <w:pPr>
+              <w:ind w:left="360"/>
+            </w:pPr>
+            <w:r>
+              <w:t xml:space="preserve">  for (</w:t>
+            </w:r>
+            <w:proofErr w:type="spellStart"/>
+            <w:r>
+              <w:t>val</w:t>
+            </w:r>
+            <w:proofErr w:type="spellEnd"/>
+            <w:r>
+              <w:t xml:space="preserve"> in </w:t>
+            </w:r>
+            <w:proofErr w:type="spellStart"/>
+            <w:r>
+              <w:t>vec</w:t>
+            </w:r>
+            <w:proofErr w:type="spellEnd"/>
+            <w:r>
+              <w:t>) {</w:t>
+            </w:r>
+          </w:p>
+          <w:p>
+            <w:pPr>
+              <w:ind w:left="360"/>
+            </w:pPr>
+            <w:r>
+              <w:t xml:space="preserve">    if (</w:t>
+            </w:r>
+            <w:proofErr w:type="spellStart"/>
+            <w:r>
+              <w:t>val</w:t>
+            </w:r>
+            <w:proofErr w:type="spellEnd"/>
+            <w:r>
+              <w:t xml:space="preserve"> &gt; </w:t>
+            </w:r>
+            <w:proofErr w:type="spellStart"/>
+            <w:r>
+              <w:t>max_val</w:t>
+            </w:r>
+            <w:proofErr w:type="spellEnd"/>
+            <w:r>
+              <w:t xml:space="preserve">) </w:t>
+            </w:r>
+            <w:proofErr w:type="spellStart"/>
+            <w:r>
+              <w:t>max_val</w:t>
+            </w:r>
+            <w:proofErr w:type="spellEnd"/>
+            <w:r>
+              <w:t xml:space="preserve"> &lt;- </w:t>
+            </w:r>
+            <w:proofErr w:type="spellStart"/>
+            <w:r>
+              <w:t>val</w:t>
+            </w:r>
+            <w:proofErr w:type="spellEnd"/>
+          </w:p>
+          <w:p>
+            <w:pPr>
+              <w:ind w:left="360"/>
+            </w:pPr>
+            <w:r>
+              <w:t xml:space="preserve">  }</w:t>
+            </w:r>
+          </w:p>
+          <w:p>
+            <w:pPr>
+              <w:ind w:left="360"/>
+            </w:pPr>
+            <w:r>
+              <w:t xml:space="preserve">  return(</w:t>
+            </w:r>
+            <w:proofErr w:type="spellStart"/>
+            <w:r>
+              <w:t>max_val</w:t>
+            </w:r>
+            <w:proofErr w:type="spellEnd"/>
+            <w:r>
+              <w:t>)</w:t>
+            </w:r>
+          </w:p>
+          <w:p>
+            <w:pPr>
+              <w:ind w:left="360"/>
+            </w:pPr>
+            <w:r>
+              <w:t>}</w:t>
+            </w:r>
+          </w:p>
+          <w:p>
+            <w:pPr>
+              <w:ind w:left="360"/>
+            </w:pPr>
+          </w:p>
+          <w:p>
+            <w:pPr>
+              <w:ind w:left="360"/>
+            </w:pPr>
+            <w:r>
+              <w:t># Example</w:t>
+            </w:r>
+          </w:p>
+          <w:p>
+            <w:pPr>
+              <w:ind w:left="360"/>
+            </w:pPr>
+            <w:proofErr w:type="gramStart"/>
+            <w:r>
+              <w:t>print(</w:t>
+            </w:r>
+            <w:proofErr w:type="spellStart"/>
+            <w:proofErr w:type="gramEnd"/>
+            <w:r>
+              <w:t>find_</w:t>
+            </w:r>
+            <w:proofErr w:type="gramStart"/>
+            <w:r>
+              <w:t>max</w:t>
+            </w:r>
+            <w:proofErr w:type="spellEnd"/>
+            <w:r>
+              <w:t>(c(</w:t>
+            </w:r>
+            <w:proofErr w:type="gramEnd"/>
+            <w:r>
+              <w:t>3, 7, 2, 9, 4)))</w:t>
+            </w:r>
+          </w:p>
+        </w:tc>
+      </w:tr>
+    </w:tbl>
+    <w:p/>
+    <w:p>
+      <w:pPr>
+        <w:pStyle w:val="ListParagraph"/>
+        <w:numPr>
+          <w:ilvl w:val="0"/>
+          <w:numId w:val="6"/>
+        </w:numPr>
+        <w:ind w:hanging="720"/>
+      </w:pPr>
+      <w:r>
+        <w:t>Write a function to calculate the nth triangular number (sum of first n natural numbers).</w:t>
+      </w:r>
+    </w:p>
+    <w:tbl>
+      <w:tblPr>
+        <w:tblStyle w:val="TableGrid"/>
+        <w:tblW w:w="0" w:type="auto"/>
+        <w:tblLook w:val="04A0" w:firstRow="1" w:lastRow="0" w:firstColumn="1" w:lastColumn="0" w:noHBand="0" w:noVBand="1"/>
+      </w:tblPr>
+      <w:tblGrid>
+        <w:gridCol w:w="9016"/>
+      </w:tblGrid>
+      <w:tr>
+        <w:tc>
+          <w:tcPr>
+            <w:tcW w:w="9016" w:type="dxa"/>
+          </w:tcPr>
+          <w:p>
+            <w:pPr>
+              <w:ind w:left="360"/>
+            </w:pPr>
+            <w:proofErr w:type="spellStart"/>
+            <w:r>
+              <w:t>triangular_number</w:t>
+            </w:r>
+            <w:proofErr w:type="spellEnd"/>
+            <w:r>
+              <w:t xml:space="preserve"> &lt;- function(n) {</w:t>
+            </w:r>
+          </w:p>
+          <w:p>
+            <w:pPr>
+              <w:ind w:left="360"/>
+            </w:pPr>
+            <w:r>
+              <w:t xml:space="preserve">  </w:t>
+            </w:r>
+            <w:proofErr w:type="gramStart"/>
+            <w:r>
+              <w:t>return(</w:t>
+            </w:r>
+            <w:proofErr w:type="gramEnd"/>
+            <w:r>
+              <w:t>n * (n + 1) / 2)</w:t>
+            </w:r>
+          </w:p>
+          <w:p>
+            <w:pPr>
+              <w:ind w:left="360"/>
+            </w:pPr>
+            <w:r>
+              <w:t>}</w:t>
+            </w:r>
+          </w:p>
+          <w:p>
+            <w:pPr>
+              <w:ind w:left="360"/>
+            </w:pPr>
+          </w:p>
+          <w:p>
+            <w:pPr>
+              <w:ind w:left="360"/>
+            </w:pPr>
+            <w:r>
+              <w:t># Example</w:t>
+            </w:r>
+          </w:p>
+          <w:p>
+            <w:pPr>
+              <w:ind w:left="360"/>
+            </w:pPr>
+            <w:r>
+              <w:t>print(</w:t>
+            </w:r>
+            <w:proofErr w:type="spellStart"/>
+            <w:r>
+              <w:t>triangular_</w:t>
+            </w:r>
+            <w:proofErr w:type="gramStart"/>
+            <w:r>
+              <w:t>number</w:t>
+            </w:r>
+            <w:proofErr w:type="spellEnd"/>
+            <w:r>
+              <w:t>(</w:t>
+            </w:r>
+            <w:proofErr w:type="gramEnd"/>
+            <w:r>
+              <w:t>7))</w:t>
+            </w:r>
+          </w:p>
+        </w:tc>
+      </w:tr>
+    </w:tbl>
+    <w:p/>
+    <w:p>
+      <w:pPr>
+        <w:pStyle w:val="ListParagraph"/>
+        <w:numPr>
+          <w:ilvl w:val="0"/>
+          <w:numId w:val="6"/>
+        </w:numPr>
+        <w:ind w:hanging="720"/>
+      </w:pPr>
+      <w:r>
+        <w:t>Create a function that takes two numeric vectors and returns their dot product.</w:t>
+      </w:r>
+    </w:p>
+    <w:tbl>
+      <w:tblPr>
+        <w:tblStyle w:val="TableGrid"/>
+        <w:tblW w:w="0" w:type="auto"/>
+        <w:tblLook w:val="04A0" w:firstRow="1" w:lastRow="0" w:firstColumn="1" w:lastColumn="0" w:noHBand="0" w:noVBand="1"/>
+      </w:tblPr>
+      <w:tblGrid>
+        <w:gridCol w:w="9016"/>
+      </w:tblGrid>
+      <w:tr>
+        <w:tc>
+          <w:tcPr>
+            <w:tcW w:w="9016" w:type="dxa"/>
+          </w:tcPr>
+          <w:p>
+            <w:pPr>
+              <w:ind w:left="360"/>
+            </w:pPr>
+            <w:proofErr w:type="spellStart"/>
+            <w:r>
+              <w:t>dot_product</w:t>
+            </w:r>
+            <w:proofErr w:type="spellEnd"/>
+            <w:r>
+              <w:t xml:space="preserve"> &lt;- </w:t>
+            </w:r>
+            <w:proofErr w:type="gramStart"/>
+            <w:r>
+              <w:t>function(</w:t>
+            </w:r>
+            <w:proofErr w:type="gramEnd"/>
+            <w:r>
+              <w:t>vec1, vec2) {</w:t>
+            </w:r>
+          </w:p>
+          <w:p>
+            <w:pPr>
+              <w:ind w:left="360"/>
+            </w:pPr>
+            <w:r>
+              <w:t xml:space="preserve">  if (length(vec1</w:t>
+            </w:r>
+            <w:proofErr w:type="gramStart"/>
+            <w:r>
+              <w:t>) !</w:t>
+            </w:r>
+            <w:proofErr w:type="gramEnd"/>
+            <w:r>
+              <w:t xml:space="preserve">= length(vec2)) </w:t>
+            </w:r>
+            <w:proofErr w:type="gramStart"/>
+            <w:r>
+              <w:t>stop(</w:t>
+            </w:r>
+            <w:proofErr w:type="gramEnd"/>
+            <w:r>
+              <w:t>"Vectors must be of equal length")</w:t>
+            </w:r>
+          </w:p>
+          <w:p>
+            <w:pPr>
+              <w:ind w:left="360"/>
+            </w:pPr>
+            <w:r>
+              <w:t xml:space="preserve">  </w:t>
+            </w:r>
+            <w:proofErr w:type="gramStart"/>
+            <w:r>
+              <w:t>return(sum(</w:t>
+            </w:r>
+            <w:proofErr w:type="gramEnd"/>
+            <w:r>
+              <w:t>vec1 * vec2))</w:t>
+            </w:r>
+          </w:p>
+          <w:p>
+            <w:pPr>
+              <w:ind w:left="360"/>
+            </w:pPr>
+            <w:r>
+              <w:t>}</w:t>
+            </w:r>
+          </w:p>
+          <w:p>
+            <w:pPr>
+              <w:ind w:left="360"/>
+            </w:pPr>
+          </w:p>
+          <w:p>
+            <w:pPr>
+              <w:ind w:left="360"/>
+            </w:pPr>
+            <w:r>
+              <w:t># Example</w:t>
+            </w:r>
+          </w:p>
+          <w:p>
+            <w:pPr>
+              <w:ind w:left="360"/>
+            </w:pPr>
+            <w:proofErr w:type="gramStart"/>
+            <w:r>
+              <w:t>print(</w:t>
+            </w:r>
+            <w:proofErr w:type="spellStart"/>
+            <w:proofErr w:type="gramEnd"/>
+            <w:r>
+              <w:t>dot_</w:t>
+            </w:r>
+            <w:proofErr w:type="gramStart"/>
+            <w:r>
+              <w:t>product</w:t>
+            </w:r>
+            <w:proofErr w:type="spellEnd"/>
+            <w:r>
+              <w:t>(c(</w:t>
+            </w:r>
+            <w:proofErr w:type="gramEnd"/>
+            <w:r>
+              <w:t xml:space="preserve">1, 2, 3), </w:t>
+            </w:r>
+            <w:proofErr w:type="gramStart"/>
+            <w:r>
+              <w:t>c(</w:t>
+            </w:r>
+            <w:proofErr w:type="gramEnd"/>
+            <w:r>
+              <w:t>4, 5, 6)))</w:t>
+            </w:r>
+          </w:p>
+        </w:tc>
+      </w:tr>
+    </w:tbl>
+    <w:p/>
+    <w:p>
+      <w:pPr>
+        <w:pStyle w:val="ListParagraph"/>
+        <w:numPr>
+          <w:ilvl w:val="0"/>
+          <w:numId w:val="6"/>
+        </w:numPr>
+        <w:ind w:hanging="720"/>
+      </w:pPr>
+      <w:r>
+        <w:t>Write a function that removes NA values from a vector and returns the cleaned vector.</w:t>
+      </w:r>
+    </w:p>
+    <w:tbl>
+      <w:tblPr>
+        <w:tblStyle w:val="TableGrid"/>
+        <w:tblW w:w="0" w:type="auto"/>
+        <w:tblLook w:val="04A0" w:firstRow="1" w:lastRow="0" w:firstColumn="1" w:lastColumn="0" w:noHBand="0" w:noVBand="1"/>
+      </w:tblPr>
+      <w:tblGrid>
+        <w:gridCol w:w="9016"/>
+      </w:tblGrid>
+      <w:tr>
+        <w:tc>
+          <w:tcPr>
+            <w:tcW w:w="9016" w:type="dxa"/>
+          </w:tcPr>
+          <w:p>
+            <w:pPr>
+              <w:ind w:left="360"/>
+            </w:pPr>
+            <w:proofErr w:type="spellStart"/>
+            <w:r>
+              <w:t>remove_na</w:t>
+            </w:r>
+            <w:proofErr w:type="spellEnd"/>
+            <w:r>
+              <w:t xml:space="preserve"> &lt;- function(</w:t>
+            </w:r>
+            <w:proofErr w:type="spellStart"/>
+            <w:r>
+              <w:t>vec</w:t>
+            </w:r>
+            <w:proofErr w:type="spellEnd"/>
+            <w:r>
+              <w:t>) {</w:t>
+            </w:r>
+          </w:p>
+          <w:p>
+            <w:pPr>
+              <w:ind w:left="360"/>
+            </w:pPr>
+            <w:r>
+              <w:t xml:space="preserve">  return(</w:t>
+            </w:r>
+            <w:proofErr w:type="spellStart"/>
+            <w:r>
+              <w:t>vec</w:t>
+            </w:r>
+            <w:proofErr w:type="spellEnd"/>
+            <w:proofErr w:type="gramStart"/>
+            <w:r>
+              <w:t>[!is.na</w:t>
+            </w:r>
+            <w:proofErr w:type="gramEnd"/>
+            <w:r>
+              <w:t>(</w:t>
+            </w:r>
+            <w:proofErr w:type="spellStart"/>
+            <w:r>
+              <w:t>vec</w:t>
+            </w:r>
+            <w:proofErr w:type="spellEnd"/>
+            <w:r>
+              <w:t>)])</w:t>
+            </w:r>
+          </w:p>
+          <w:p>
+            <w:pPr>
+              <w:ind w:left="360"/>
+            </w:pPr>
+            <w:r>
+              <w:t>}</w:t>
+            </w:r>
+          </w:p>
+          <w:p>
+            <w:pPr>
+              <w:ind w:left="360"/>
+            </w:pPr>
+          </w:p>
+          <w:p>
+            <w:pPr>
+              <w:ind w:left="360"/>
+            </w:pPr>
+            <w:r>
+              <w:t># Example</w:t>
+            </w:r>
+          </w:p>
+          <w:p>
+            <w:pPr>
+              <w:ind w:left="360"/>
+            </w:pPr>
+            <w:proofErr w:type="gramStart"/>
+            <w:r>
+              <w:t>print(</w:t>
+            </w:r>
+            <w:proofErr w:type="spellStart"/>
+            <w:proofErr w:type="gramEnd"/>
+            <w:r>
+              <w:t>remove_</w:t>
+            </w:r>
+            <w:proofErr w:type="gramStart"/>
+            <w:r>
+              <w:t>na</w:t>
+            </w:r>
+            <w:proofErr w:type="spellEnd"/>
+            <w:r>
+              <w:t>(c(</w:t>
+            </w:r>
+            <w:proofErr w:type="gramEnd"/>
+            <w:r>
+              <w:t>1, NA, 3, NA, 5)))</w:t>
+            </w:r>
+          </w:p>
+        </w:tc>
+      </w:tr>
+    </w:tbl>
+    <w:p/>
+    <w:p>
+      <w:pPr>
+        <w:pStyle w:val="ListParagraph"/>
+        <w:numPr>
+          <w:ilvl w:val="0"/>
+          <w:numId w:val="6"/>
+        </w:numPr>
+        <w:ind w:hanging="720"/>
+      </w:pPr>
+      <w:r>
+        <w:t>Implement a function that checks if a string is a palindrome.</w:t>
+      </w:r>
+    </w:p>
+    <w:tbl>
+      <w:tblPr>
+        <w:tblStyle w:val="TableGrid"/>
+        <w:tblW w:w="0" w:type="auto"/>
+        <w:tblLook w:val="04A0" w:firstRow="1" w:lastRow="0" w:firstColumn="1" w:lastColumn="0" w:noHBand="0" w:noVBand="1"/>
+      </w:tblPr>
+      <w:tblGrid>
+        <w:gridCol w:w="9016"/>
+      </w:tblGrid>
+      <w:tr>
+        <w:tc>
+          <w:tcPr>
+            <w:tcW w:w="9016" w:type="dxa"/>
+          </w:tcPr>
+          <w:p>
+            <w:pPr>
+              <w:ind w:left="360"/>
+            </w:pPr>
+            <w:proofErr w:type="spellStart"/>
+            <w:r>
+              <w:t>is_palindrome</w:t>
+            </w:r>
+            <w:proofErr w:type="spellEnd"/>
+            <w:r>
+              <w:t xml:space="preserve"> &lt;- function(s) {</w:t>
+            </w:r>
+          </w:p>
+          <w:p>
+            <w:pPr>
+              <w:ind w:left="360"/>
+            </w:pPr>
+            <w:r>
+              <w:t xml:space="preserve">  </w:t>
+            </w:r>
+            <w:proofErr w:type="spellStart"/>
+            <w:r>
+              <w:t>s_clean</w:t>
+            </w:r>
+            <w:proofErr w:type="spellEnd"/>
+            <w:r>
+              <w:t xml:space="preserve"> &lt;- </w:t>
+            </w:r>
+            <w:proofErr w:type="spellStart"/>
+            <w:r>
+              <w:t>tolower</w:t>
+            </w:r>
+            <w:proofErr w:type="spellEnd"/>
+            <w:r>
+              <w:t>(</w:t>
+            </w:r>
+            <w:proofErr w:type="spellStart"/>
+            <w:r>
+              <w:t>gsub</w:t>
+            </w:r>
+            <w:proofErr w:type="spellEnd"/>
+            <w:r>
+              <w:t>("[^a-zA-Z0-9]", "", s))</w:t>
+            </w:r>
+          </w:p>
+          <w:p>
+            <w:pPr>
+              <w:ind w:left="360"/>
+            </w:pPr>
+            <w:r>
+              <w:t xml:space="preserve">  </w:t>
+            </w:r>
+            <w:proofErr w:type="gramStart"/>
+            <w:r>
+              <w:t>return(</w:t>
+            </w:r>
+            <w:proofErr w:type="spellStart"/>
+            <w:proofErr w:type="gramEnd"/>
+            <w:r>
+              <w:t>s_clean</w:t>
+            </w:r>
+            <w:proofErr w:type="spellEnd"/>
+            <w:r>
+              <w:t xml:space="preserve"> == </w:t>
+            </w:r>
+            <w:proofErr w:type="gramStart"/>
+            <w:r>
+              <w:t>paste(rev(</w:t>
+            </w:r>
+            <w:proofErr w:type="spellStart"/>
+            <w:r>
+              <w:t>strsplit</w:t>
+            </w:r>
+            <w:proofErr w:type="spellEnd"/>
+            <w:r>
+              <w:t>(</w:t>
+            </w:r>
+            <w:proofErr w:type="spellStart"/>
+            <w:proofErr w:type="gramEnd"/>
+            <w:r>
+              <w:t>s_clean</w:t>
+            </w:r>
+            <w:proofErr w:type="spellEnd"/>
+            <w:r>
+              <w:t xml:space="preserve">, </w:t>
+            </w:r>
+            <w:proofErr w:type="gramStart"/>
+            <w:r>
+              <w:t>NULL)[</w:t>
+            </w:r>
+            <w:proofErr w:type="gramEnd"/>
+            <w:r>
+              <w:t>[1]]), collapse = ""))</w:t>
+            </w:r>
+          </w:p>
+          <w:p>
+            <w:pPr>
+              <w:ind w:left="360"/>
+            </w:pPr>
+            <w:r>
+              <w:t>}</w:t>
+            </w:r>
+          </w:p>
+          <w:p>
+            <w:pPr>
+              <w:ind w:left="360"/>
+            </w:pPr>
+          </w:p>
+          <w:p>
+            <w:pPr>
+              <w:ind w:left="360"/>
+            </w:pPr>
+            <w:r>
+              <w:t># Example</w:t>
+            </w:r>
+          </w:p>
+          <w:p>
+            <w:pPr>
+              <w:ind w:left="360"/>
+            </w:pPr>
+            <w:proofErr w:type="gramStart"/>
+            <w:r>
+              <w:t>print(</w:t>
+            </w:r>
+            <w:proofErr w:type="spellStart"/>
+            <w:proofErr w:type="gramEnd"/>
+            <w:r>
+              <w:t>is_</w:t>
+            </w:r>
+            <w:proofErr w:type="gramStart"/>
+            <w:r>
+              <w:t>palindrome</w:t>
+            </w:r>
+            <w:proofErr w:type="spellEnd"/>
+            <w:r>
+              <w:t>(</w:t>
+            </w:r>
+            <w:proofErr w:type="gramEnd"/>
+            <w:r>
+              <w:t>"A man, a plan, a canal, Panama"))</w:t>
+            </w:r>
+          </w:p>
+          <w:p>
+            <w:pPr>
+              <w:ind w:left="360"/>
+            </w:pPr>
+            <w:r>
+              <w:t>print(</w:t>
+            </w:r>
+            <w:proofErr w:type="spellStart"/>
+            <w:r>
+              <w:t>is_palindrome</w:t>
+            </w:r>
+            <w:proofErr w:type="spellEnd"/>
+            <w:r>
+              <w:t>("Hello"))</w:t>
+            </w:r>
+          </w:p>
+        </w:tc>
+      </w:tr>
+    </w:tbl>
+    <w:p/>
+    <w:p>
+      <w:pPr>
+        <w:pStyle w:val="ListParagraph"/>
+        <w:numPr>
+          <w:ilvl w:val="0"/>
+          <w:numId w:val="6"/>
+        </w:numPr>
+        <w:ind w:hanging="720"/>
+      </w:pPr>
+      <w:r>
+        <w:t>Write a function that converts temperature from Celsius to Fahrenheit.</w:t>
+      </w:r>
+    </w:p>
+    <w:tbl>
+      <w:tblPr>
+        <w:tblStyle w:val="TableGrid"/>
+        <w:tblW w:w="0" w:type="auto"/>
+        <w:tblLook w:val="04A0" w:firstRow="1" w:lastRow="0" w:firstColumn="1" w:lastColumn="0" w:noHBand="0" w:noVBand="1"/>
+      </w:tblPr>
+      <w:tblGrid>
+        <w:gridCol w:w="9016"/>
+      </w:tblGrid>
+      <w:tr>
+        <w:tc>
+          <w:tcPr>
+            <w:tcW w:w="9016" w:type="dxa"/>
+          </w:tcPr>
+          <w:p>
+            <w:pPr>
+              <w:ind w:left="360"/>
+            </w:pPr>
+            <w:proofErr w:type="spellStart"/>
+            <w:r>
+              <w:t>celsius_to_fahrenheit</w:t>
+            </w:r>
+            <w:proofErr w:type="spellEnd"/>
+            <w:r>
+              <w:t xml:space="preserve"> &lt;- function(c) {</w:t>
+            </w:r>
+          </w:p>
+          <w:p>
+            <w:pPr>
+              <w:ind w:left="360"/>
+            </w:pPr>
+            <w:r>
+              <w:t xml:space="preserve">  </w:t>
+            </w:r>
+            <w:proofErr w:type="gramStart"/>
+            <w:r>
+              <w:t>return(</w:t>
+            </w:r>
+            <w:proofErr w:type="gramEnd"/>
+            <w:r>
+              <w:t>c * 9/5 + 32)</w:t>
+            </w:r>
+          </w:p>
+          <w:p>
+            <w:pPr>
+              <w:ind w:left="360"/>
+            </w:pPr>
+            <w:r>
+              <w:t>}</w:t>
+            </w:r>
+          </w:p>
+          <w:p>
+            <w:pPr>
+              <w:ind w:left="360"/>
+            </w:pPr>
+          </w:p>
+          <w:p>
+            <w:pPr>
+              <w:ind w:left="360"/>
+            </w:pPr>
+            <w:r>
+              <w:t># Example</w:t>
+            </w:r>
+          </w:p>
+          <w:p>
+            <w:pPr>
+              <w:ind w:left="360"/>
+            </w:pPr>
+            <w:r>
+              <w:t>print(</w:t>
+            </w:r>
+            <w:proofErr w:type="spellStart"/>
+            <w:r>
+              <w:t>celsius_to_</w:t>
+            </w:r>
+            <w:proofErr w:type="gramStart"/>
+            <w:r>
+              <w:t>fahrenheit</w:t>
+            </w:r>
+            <w:proofErr w:type="spellEnd"/>
+            <w:r>
+              <w:t>(</w:t>
+            </w:r>
+            <w:proofErr w:type="gramEnd"/>
+            <w:r>
+              <w:t>25))</w:t>
+            </w:r>
+          </w:p>
+        </w:tc>
+      </w:tr>
+    </w:tbl>
+    <w:p/>
+    <w:p>
+      <w:pPr>
+        <w:pStyle w:val="ListParagraph"/>
+        <w:numPr>
+          <w:ilvl w:val="0"/>
+          <w:numId w:val="6"/>
+        </w:numPr>
+        <w:ind w:hanging="720"/>
+      </w:pPr>
+      <w:r>
+        <w:t>Create a function that takes a numeric vector and returns a named list with mean, median, and mode.</w:t>
+      </w:r>
+    </w:p>
+    <w:tbl>
+      <w:tblPr>
+        <w:tblStyle w:val="TableGrid"/>
+        <w:tblW w:w="0" w:type="auto"/>
+        <w:tblLook w:val="0480" w:firstRow="0" w:lastRow="0" w:firstColumn="1" w:lastColumn="0" w:noHBand="0" w:noVBand="1"/>
+      </w:tblPr>
+      <w:tblGrid>
+        <w:gridCol w:w="9016"/>
+      </w:tblGrid>
+      <w:tr>
+        <w:tc>
+          <w:tcPr>
+            <w:tcW w:w="9016" w:type="dxa"/>
+          </w:tcPr>
+          <w:p>
+            <w:pPr>
+              <w:ind w:left="360"/>
+            </w:pPr>
+            <w:proofErr w:type="spellStart"/>
+            <w:r>
+              <w:t>calculate_stats</w:t>
+            </w:r>
+            <w:proofErr w:type="spellEnd"/>
+            <w:r>
+              <w:t xml:space="preserve"> &lt;- function(</w:t>
+            </w:r>
+            <w:proofErr w:type="spellStart"/>
+            <w:r>
+              <w:t>vec</w:t>
+            </w:r>
+            <w:proofErr w:type="spellEnd"/>
+            <w:r>
+              <w:t>) {</w:t>
+            </w:r>
+          </w:p>
+          <w:p>
+            <w:pPr>
+              <w:ind w:left="360"/>
+            </w:pPr>
+            <w:r>
+              <w:t xml:space="preserve">  </w:t>
+            </w:r>
+            <w:proofErr w:type="spellStart"/>
+            <w:r>
+              <w:t>mode_val</w:t>
+            </w:r>
+            <w:proofErr w:type="spellEnd"/>
+            <w:r>
+              <w:t xml:space="preserve"> &lt;- function(x) {</w:t>
+            </w:r>
+          </w:p>
+          <w:p>
+            <w:pPr>
+              <w:ind w:left="360"/>
+            </w:pPr>
+            <w:r>
+              <w:t xml:space="preserve">    </w:t>
+            </w:r>
+            <w:proofErr w:type="spellStart"/>
+            <w:r>
+              <w:t>ux</w:t>
+            </w:r>
+            <w:proofErr w:type="spellEnd"/>
+            <w:r>
+              <w:t xml:space="preserve"> &lt;- unique(x)</w:t>
+            </w:r>
+          </w:p>
+          <w:p>
+            <w:pPr>
+              <w:ind w:left="360"/>
+            </w:pPr>
+            <w:r>
+              <w:t xml:space="preserve">    </w:t>
+            </w:r>
+            <w:proofErr w:type="spellStart"/>
+            <w:proofErr w:type="gramStart"/>
+            <w:r>
+              <w:t>ux</w:t>
+            </w:r>
+            <w:proofErr w:type="spellEnd"/>
+            <w:r>
+              <w:t>[</w:t>
+            </w:r>
+            <w:proofErr w:type="spellStart"/>
+            <w:r>
+              <w:t>which.max</w:t>
+            </w:r>
+            <w:proofErr w:type="spellEnd"/>
+            <w:r>
+              <w:t>(tabulate(match(</w:t>
+            </w:r>
+            <w:proofErr w:type="gramEnd"/>
+            <w:r>
+              <w:t xml:space="preserve">x, </w:t>
+            </w:r>
+            <w:proofErr w:type="spellStart"/>
+            <w:r>
+              <w:t>ux</w:t>
+            </w:r>
+            <w:proofErr w:type="spellEnd"/>
+            <w:r>
+              <w:t>)))]</w:t>
+            </w:r>
+          </w:p>
+          <w:p>
+            <w:pPr>
+              <w:ind w:left="360"/>
+            </w:pPr>
+            <w:r>
+              <w:t xml:space="preserve">  }</w:t>
+            </w:r>
+          </w:p>
+          <w:p>
+            <w:pPr>
+              <w:ind w:left="360"/>
+            </w:pPr>
+            <w:r>
+              <w:t xml:space="preserve">  </w:t>
+            </w:r>
+          </w:p>
+          <w:p>
+            <w:pPr>
+              <w:ind w:left="360"/>
+            </w:pPr>
+            <w:r>
+              <w:t xml:space="preserve">  </w:t>
+            </w:r>
+            <w:proofErr w:type="gramStart"/>
+            <w:r>
+              <w:t>return(list(</w:t>
+            </w:r>
+            <w:proofErr w:type="gramEnd"/>
+          </w:p>
+          <w:p>
+            <w:pPr>
+              <w:ind w:left="360"/>
+            </w:pPr>
+            <w:r>
+              <w:t xml:space="preserve">    mean = mean(</w:t>
+            </w:r>
+            <w:proofErr w:type="spellStart"/>
+            <w:r>
+              <w:t>vec</w:t>
+            </w:r>
+            <w:proofErr w:type="spellEnd"/>
+            <w:r>
+              <w:t>),</w:t>
+            </w:r>
+          </w:p>
+          <w:p>
+            <w:pPr>
+              <w:ind w:left="360"/>
+            </w:pPr>
+            <w:r>
+              <w:t xml:space="preserve">    median = median(</w:t>
+            </w:r>
+            <w:proofErr w:type="spellStart"/>
+            <w:r>
+              <w:t>vec</w:t>
+            </w:r>
+            <w:proofErr w:type="spellEnd"/>
+            <w:r>
+              <w:t>),</w:t>
+            </w:r>
+          </w:p>
+          <w:p>
+            <w:pPr>
+              <w:ind w:left="360"/>
+            </w:pPr>
+            <w:r>
+              <w:t xml:space="preserve">    mode = </w:t>
+            </w:r>
+            <w:proofErr w:type="spellStart"/>
+            <w:r>
+              <w:t>mode_val</w:t>
+            </w:r>
+            <w:proofErr w:type="spellEnd"/>
+            <w:r>
+              <w:t>(</w:t>
+            </w:r>
+            <w:proofErr w:type="spellStart"/>
+            <w:r>
+              <w:t>vec</w:t>
+            </w:r>
+            <w:proofErr w:type="spellEnd"/>
+            <w:r>
+              <w:t>)</w:t>
+            </w:r>
+          </w:p>
+          <w:p>
+            <w:pPr>
+              <w:ind w:left="360"/>
+            </w:pPr>
+            <w:r>
+              <w:t xml:space="preserve">  ))</w:t>
+            </w:r>
+          </w:p>
+          <w:p>
+            <w:pPr>
+              <w:ind w:left="360"/>
+            </w:pPr>
+            <w:r>
+              <w:t>}</w:t>
+            </w:r>
+          </w:p>
+          <w:p>
+            <w:pPr>
+              <w:ind w:left="360"/>
+            </w:pPr>
+          </w:p>
+          <w:p>
+            <w:pPr>
+              <w:ind w:left="360"/>
+            </w:pPr>
+            <w:r>
+              <w:t># Example</w:t>
+            </w:r>
+          </w:p>
+          <w:p>
+            <w:pPr>
+              <w:ind w:left="360"/>
+            </w:pPr>
+            <w:proofErr w:type="gramStart"/>
+            <w:r>
+              <w:t>print(</w:t>
+            </w:r>
+            <w:proofErr w:type="spellStart"/>
+            <w:proofErr w:type="gramEnd"/>
+            <w:r>
+              <w:t>calculate_</w:t>
+            </w:r>
+            <w:proofErr w:type="gramStart"/>
+            <w:r>
+              <w:t>stats</w:t>
+            </w:r>
+            <w:proofErr w:type="spellEnd"/>
+            <w:r>
+              <w:t>(c(</w:t>
+            </w:r>
+            <w:proofErr w:type="gramEnd"/>
+            <w:r>
+              <w:t>1, 2, 2, 3, 4, 4, 4, 5)))</w:t>
+            </w:r>
+          </w:p>
+        </w:tc>
+      </w:tr>
+    </w:tbl>
+    <w:p/>
     <w:p/>
     <w:sectPr>
       <w:pgSz w:w="11906" w:h="16838" w:code="9"/>
@@ -1105,6 +3525,119 @@
     </w:lvl>
   </w:abstractNum>
   <w:abstractNum w:abstractNumId="2" w15:restartNumberingAfterBreak="0">
+    <w:nsid w:val="36F80B01"/>
+    <w:multiLevelType w:val="hybridMultilevel"/>
+    <w:tmpl w:val="A32C5E00"/>
+    <w:lvl w:ilvl="0" w:tplc="04090001">
+      <w:start w:val="1"/>
+      <w:numFmt w:val="bullet"/>
+      <w:lvlText w:val=""/>
+      <w:lvlJc w:val="left"/>
+      <w:pPr>
+        <w:ind w:left="720" w:hanging="360"/>
+      </w:pPr>
+      <w:rPr>
+        <w:rFonts w:ascii="Symbol" w:hAnsi="Symbol" w:hint="default"/>
+      </w:rPr>
+    </w:lvl>
+    <w:lvl w:ilvl="1" w:tplc="04090003" w:tentative="1">
+      <w:start w:val="1"/>
+      <w:numFmt w:val="bullet"/>
+      <w:lvlText w:val="o"/>
+      <w:lvlJc w:val="left"/>
+      <w:pPr>
+        <w:ind w:left="1440" w:hanging="360"/>
+      </w:pPr>
+      <w:rPr>
+        <w:rFonts w:ascii="Courier New" w:hAnsi="Courier New" w:cs="Courier New" w:hint="default"/>
+      </w:rPr>
+    </w:lvl>
+    <w:lvl w:ilvl="2" w:tplc="04090005" w:tentative="1">
+      <w:start w:val="1"/>
+      <w:numFmt w:val="bullet"/>
+      <w:lvlText w:val=""/>
+      <w:lvlJc w:val="left"/>
+      <w:pPr>
+        <w:ind w:left="2160" w:hanging="360"/>
+      </w:pPr>
+      <w:rPr>
+        <w:rFonts w:ascii="Wingdings" w:hAnsi="Wingdings" w:hint="default"/>
+      </w:rPr>
+    </w:lvl>
+    <w:lvl w:ilvl="3" w:tplc="04090001" w:tentative="1">
+      <w:start w:val="1"/>
+      <w:numFmt w:val="bullet"/>
+      <w:lvlText w:val=""/>
+      <w:lvlJc w:val="left"/>
+      <w:pPr>
+        <w:ind w:left="2880" w:hanging="360"/>
+      </w:pPr>
+      <w:rPr>
+        <w:rFonts w:ascii="Symbol" w:hAnsi="Symbol" w:hint="default"/>
+      </w:rPr>
+    </w:lvl>
+    <w:lvl w:ilvl="4" w:tplc="04090003" w:tentative="1">
+      <w:start w:val="1"/>
+      <w:numFmt w:val="bullet"/>
+      <w:lvlText w:val="o"/>
+      <w:lvlJc w:val="left"/>
+      <w:pPr>
+        <w:ind w:left="3600" w:hanging="360"/>
+      </w:pPr>
+      <w:rPr>
+        <w:rFonts w:ascii="Courier New" w:hAnsi="Courier New" w:cs="Courier New" w:hint="default"/>
+      </w:rPr>
+    </w:lvl>
+    <w:lvl w:ilvl="5" w:tplc="04090005" w:tentative="1">
+      <w:start w:val="1"/>
+      <w:numFmt w:val="bullet"/>
+      <w:lvlText w:val=""/>
+      <w:lvlJc w:val="left"/>
+      <w:pPr>
+        <w:ind w:left="4320" w:hanging="360"/>
+      </w:pPr>
+      <w:rPr>
+        <w:rFonts w:ascii="Wingdings" w:hAnsi="Wingdings" w:hint="default"/>
+      </w:rPr>
+    </w:lvl>
+    <w:lvl w:ilvl="6" w:tplc="04090001" w:tentative="1">
+      <w:start w:val="1"/>
+      <w:numFmt w:val="bullet"/>
+      <w:lvlText w:val=""/>
+      <w:lvlJc w:val="left"/>
+      <w:pPr>
+        <w:ind w:left="5040" w:hanging="360"/>
+      </w:pPr>
+      <w:rPr>
+        <w:rFonts w:ascii="Symbol" w:hAnsi="Symbol" w:hint="default"/>
+      </w:rPr>
+    </w:lvl>
+    <w:lvl w:ilvl="7" w:tplc="04090003" w:tentative="1">
+      <w:start w:val="1"/>
+      <w:numFmt w:val="bullet"/>
+      <w:lvlText w:val="o"/>
+      <w:lvlJc w:val="left"/>
+      <w:pPr>
+        <w:ind w:left="5760" w:hanging="360"/>
+      </w:pPr>
+      <w:rPr>
+        <w:rFonts w:ascii="Courier New" w:hAnsi="Courier New" w:cs="Courier New" w:hint="default"/>
+      </w:rPr>
+    </w:lvl>
+    <w:lvl w:ilvl="8" w:tplc="04090005" w:tentative="1">
+      <w:start w:val="1"/>
+      <w:numFmt w:val="bullet"/>
+      <w:lvlText w:val=""/>
+      <w:lvlJc w:val="left"/>
+      <w:pPr>
+        <w:ind w:left="6480" w:hanging="360"/>
+      </w:pPr>
+      <w:rPr>
+        <w:rFonts w:ascii="Wingdings" w:hAnsi="Wingdings" w:hint="default"/>
+      </w:rPr>
+    </w:lvl>
+  </w:abstractNum>
+  <w:abstractNum w:abstractNumId="3" w15:restartNumberingAfterBreak="0">
     <w:nsid w:val="4DA91319"/>
     <w:multiLevelType w:val="multilevel"/>
     <w:tmpl w:val="A05204B2"/>
@@ -1253,7 +3786,156 @@
       </w:rPr>
     </w:lvl>
   </w:abstractNum>
-  <w:abstractNum w:abstractNumId="3" w15:restartNumberingAfterBreak="0">
+  <w:abstractNum w:abstractNumId="4" w15:restartNumberingAfterBreak="0">
+    <w:nsid w:val="66870ACC"/>
+    <w:multiLevelType w:val="multilevel"/>
+    <w:tmpl w:val="F67ED18C"/>
+    <w:lvl w:ilvl="0">
+      <w:start w:val="1"/>
+      <w:numFmt w:val="decimal"/>
+      <w:lvlText w:val="%1."/>
+      <w:lvlJc w:val="left"/>
+      <w:pPr>
+        <w:tabs>
+          <w:tab w:val="num" w:pos="720"/>
+        </w:tabs>
+        <w:ind w:left="720" w:hanging="360"/>
+      </w:pPr>
+      <w:rPr>
+        <w:rFonts w:hint="default"/>
+        <w:sz w:val="20"/>
+      </w:rPr>
+    </w:lvl>
+    <w:lvl w:ilvl="1" w:tentative="1">
+      <w:start w:val="1"/>
+      <w:numFmt w:val="bullet"/>
+      <w:lvlText w:val="o"/>
+      <w:lvlJc w:val="left"/>
+      <w:pPr>
+        <w:tabs>
+          <w:tab w:val="num" w:pos="1440"/>
+        </w:tabs>
+        <w:ind w:left="1440" w:hanging="360"/>
+      </w:pPr>
+      <w:rPr>
+        <w:rFonts w:ascii="Courier New" w:hAnsi="Courier New" w:hint="default"/>
+        <w:sz w:val="20"/>
+      </w:rPr>
+    </w:lvl>
+    <w:lvl w:ilvl="2" w:tentative="1">
+      <w:start w:val="1"/>
+      <w:numFmt w:val="bullet"/>
+      <w:lvlText w:val=""/>
+      <w:lvlJc w:val="left"/>
+      <w:pPr>
+        <w:tabs>
+          <w:tab w:val="num" w:pos="2160"/>
+        </w:tabs>
+        <w:ind w:left="2160" w:hanging="360"/>
+      </w:pPr>
+      <w:rPr>
+        <w:rFonts w:ascii="Wingdings" w:hAnsi="Wingdings" w:hint="default"/>
+        <w:sz w:val="20"/>
+      </w:rPr>
+    </w:lvl>
+    <w:lvl w:ilvl="3" w:tentative="1">
+      <w:start w:val="1"/>
+      <w:numFmt w:val="bullet"/>
+      <w:lvlText w:val=""/>
+      <w:lvlJc w:val="left"/>
+      <w:pPr>
+        <w:tabs>
+          <w:tab w:val="num" w:pos="2880"/>
+        </w:tabs>
+        <w:ind w:left="2880" w:hanging="360"/>
+      </w:pPr>
+      <w:rPr>
+        <w:rFonts w:ascii="Wingdings" w:hAnsi="Wingdings" w:hint="default"/>
+        <w:sz w:val="20"/>
+      </w:rPr>
+    </w:lvl>
+    <w:lvl w:ilvl="4" w:tentative="1">
+      <w:start w:val="1"/>
+      <w:numFmt w:val="bullet"/>
+      <w:lvlText w:val=""/>
+      <w:lvlJc w:val="left"/>
+      <w:pPr>
+        <w:tabs>
+          <w:tab w:val="num" w:pos="3600"/>
+        </w:tabs>
+        <w:ind w:left="3600" w:hanging="360"/>
+      </w:pPr>
+      <w:rPr>
+        <w:rFonts w:ascii="Wingdings" w:hAnsi="Wingdings" w:hint="default"/>
+        <w:sz w:val="20"/>
+      </w:rPr>
+    </w:lvl>
+    <w:lvl w:ilvl="5" w:tentative="1">
+      <w:start w:val="1"/>
+      <w:numFmt w:val="bullet"/>
+      <w:lvlText w:val=""/>
+      <w:lvlJc w:val="left"/>
+      <w:pPr>
+        <w:tabs>
+          <w:tab w:val="num" w:pos="4320"/>
+        </w:tabs>
+        <w:ind w:left="4320" w:hanging="360"/>
+      </w:pPr>
+      <w:rPr>
+        <w:rFonts w:ascii="Wingdings" w:hAnsi="Wingdings" w:hint="default"/>
+        <w:sz w:val="20"/>
+      </w:rPr>
+    </w:lvl>
+    <w:lvl w:ilvl="6" w:tentative="1">
+      <w:start w:val="1"/>
+      <w:numFmt w:val="bullet"/>
+      <w:lvlText w:val=""/>
+      <w:lvlJc w:val="left"/>
+      <w:pPr>
+        <w:tabs>
+          <w:tab w:val="num" w:pos="5040"/>
+        </w:tabs>
+        <w:ind w:left="5040" w:hanging="360"/>
+      </w:pPr>
+      <w:rPr>
+        <w:rFonts w:ascii="Wingdings" w:hAnsi="Wingdings" w:hint="default"/>
+        <w:sz w:val="20"/>
+      </w:rPr>
+    </w:lvl>
+    <w:lvl w:ilvl="7" w:tentative="1">
+      <w:start w:val="1"/>
+      <w:numFmt w:val="bullet"/>
+      <w:lvlText w:val=""/>
+      <w:lvlJc w:val="left"/>
+      <w:pPr>
+        <w:tabs>
+          <w:tab w:val="num" w:pos="5760"/>
+        </w:tabs>
+        <w:ind w:left="5760" w:hanging="360"/>
+      </w:pPr>
+      <w:rPr>
+        <w:rFonts w:ascii="Wingdings" w:hAnsi="Wingdings" w:hint="default"/>
+        <w:sz w:val="20"/>
+      </w:rPr>
+    </w:lvl>
+    <w:lvl w:ilvl="8" w:tentative="1">
+      <w:start w:val="1"/>
+      <w:numFmt w:val="bullet"/>
+      <w:lvlText w:val=""/>
+      <w:lvlJc w:val="left"/>
+      <w:pPr>
+        <w:tabs>
+          <w:tab w:val="num" w:pos="6480"/>
+        </w:tabs>
+        <w:ind w:left="6480" w:hanging="360"/>
+      </w:pPr>
+      <w:rPr>
+        <w:rFonts w:ascii="Wingdings" w:hAnsi="Wingdings" w:hint="default"/>
+        <w:sz w:val="20"/>
+      </w:rPr>
+    </w:lvl>
+  </w:abstractNum>
+  <w:abstractNum w:abstractNumId="5" w15:restartNumberingAfterBreak="0">
     <w:nsid w:val="74884715"/>
     <w:multiLevelType w:val="multilevel"/>
     <w:tmpl w:val="879A9DA6"/>
@@ -1406,13 +4088,19 @@
     <w:abstractNumId w:val="0"/>
   </w:num>
   <w:num w:numId="2" w16cid:durableId="1333492213">
-    <w:abstractNumId w:val="2"/>
+    <w:abstractNumId w:val="3"/>
   </w:num>
   <w:num w:numId="3" w16cid:durableId="1296252118">
-    <w:abstractNumId w:val="3"/>
+    <w:abstractNumId w:val="5"/>
   </w:num>
   <w:num w:numId="4" w16cid:durableId="1663655482">
     <w:abstractNumId w:val="1"/>
+  </w:num>
+  <w:num w:numId="5" w16cid:durableId="793334106">
+    <w:abstractNumId w:val="2"/>
+  </w:num>
+  <w:num w:numId="6" w16cid:durableId="1408503928">
+    <w:abstractNumId w:val="4"/>
   </w:num>
 </w:numbering>
 </file>
@@ -2019,6 +4707,7 @@
   <w:style w:type="character" w:default="1" w:styleId="DefaultParagraphFont">
     <w:name w:val="Default Paragraph Font"/>
     <w:uiPriority w:val="1"/>
+    <w:semiHidden/>
     <w:unhideWhenUsed/>
   </w:style>
   <w:style w:type="table" w:default="1" w:styleId="TableNormal">
@@ -2332,6 +5021,25 @@
       <w:spacing w:val="5"/>
     </w:rPr>
   </w:style>
+  <w:style w:type="table" w:styleId="TableGrid">
+    <w:name w:val="Table Grid"/>
+    <w:basedOn w:val="TableNormal"/>
+    <w:uiPriority w:val="39"/>
+    <w:rsid w:val="00A83512"/>
+    <w:pPr>
+      <w:spacing w:after="0" w:line="240" w:lineRule="auto"/>
+    </w:pPr>
+    <w:tblPr>
+      <w:tblBorders>
+        <w:top w:val="single" w:sz="4" w:space="0" w:color="auto"/>
+        <w:left w:val="single" w:sz="4" w:space="0" w:color="auto"/>
+        <w:bottom w:val="single" w:sz="4" w:space="0" w:color="auto"/>
+        <w:right w:val="single" w:sz="4" w:space="0" w:color="auto"/>
+        <w:insideH w:val="single" w:sz="4" w:space="0" w:color="auto"/>
+        <w:insideV w:val="single" w:sz="4" w:space="0" w:color="auto"/>
+      </w:tblBorders>
+    </w:tblPr>
+  </w:style>
 </w:styles>
 </file>
 

</xml_diff>